<commit_message>
update DWA + probleme
</commit_message>
<xml_diff>
--- a/Probleme Transliteration.docx
+++ b/Probleme Transliteration.docx
@@ -56,7 +56,19 @@
         <w:rPr>
           <w:lang w:val="de-DE"/>
         </w:rPr>
-        <w:t>III_14_0108 – III_14_0121 Ort Mülhausen: Bogenseiten durcheinander</w:t>
+        <w:t>III_14_010</w:t>
+      </w:r>
+      <w:r>
+        <w:rPr>
+          <w:lang w:val="de-DE"/>
+        </w:rPr>
+        <w:t>7</w:t>
+      </w:r>
+      <w:r>
+        <w:rPr>
+          <w:lang w:val="de-DE"/>
+        </w:rPr>
+        <w:t xml:space="preserve"> – III_14_0121 Ort Mülhausen: Bogenseiten durcheinander</w:t>
       </w:r>
     </w:p>
     <w:p>
@@ -81,20 +93,33 @@
         <w:rPr>
           <w:lang w:val="de-DE"/>
         </w:rPr>
-        <w:t xml:space="preserve">III_35_0070 Ort Herdwangen: ist eigentlich </w:t>
+        <w:t xml:space="preserve">III_14_0170 Ort </w:t>
       </w:r>
       <w:proofErr w:type="spellStart"/>
       <w:r>
         <w:rPr>
           <w:lang w:val="de-DE"/>
         </w:rPr>
-        <w:t>Gross-Schönach</w:t>
+        <w:t>Merzenschwand</w:t>
       </w:r>
       <w:proofErr w:type="spellEnd"/>
-    </w:p>
-    <w:p>
-      <w:pPr>
-        <w:pStyle w:val="ListParagraph"/>
+      <w:r>
+        <w:rPr>
+          <w:lang w:val="de-DE"/>
+        </w:rPr>
+        <w:t xml:space="preserve">: Heißt eigentlich </w:t>
+      </w:r>
+      <w:proofErr w:type="spellStart"/>
+      <w:r>
+        <w:rPr>
+          <w:lang w:val="de-DE"/>
+        </w:rPr>
+        <w:t>Menzenschwand</w:t>
+      </w:r>
+      <w:proofErr w:type="spellEnd"/>
+    </w:p>
+    <w:p>
+      <w:pPr>
         <w:rPr>
           <w:lang w:val="de-DE"/>
         </w:rPr>
@@ -115,34 +140,16 @@
         <w:rPr>
           <w:lang w:val="de-DE"/>
         </w:rPr>
-        <w:t xml:space="preserve">III_6_104, III_6_105 Ort </w:t>
+        <w:t xml:space="preserve">III_35_0070 Ort Herdwangen: ist eigentlich </w:t>
       </w:r>
       <w:proofErr w:type="spellStart"/>
       <w:r>
         <w:rPr>
           <w:lang w:val="de-DE"/>
         </w:rPr>
-        <w:t>Muggenturm</w:t>
+        <w:t>Gross-Schönach</w:t>
       </w:r>
       <w:proofErr w:type="spellEnd"/>
-      <w:r>
-        <w:rPr>
-          <w:lang w:val="de-DE"/>
-        </w:rPr>
-        <w:t>: heißt eigentlich Muggen</w:t>
-      </w:r>
-      <w:r>
-        <w:rPr>
-          <w:lang w:val="de-DE"/>
-        </w:rPr>
-        <w:t>s</w:t>
-      </w:r>
-      <w:r>
-        <w:rPr>
-          <w:lang w:val="de-DE"/>
-        </w:rPr>
-        <w:t>turm</w:t>
-      </w:r>
     </w:p>
     <w:p>
       <w:pPr>
@@ -167,6 +174,70 @@
         <w:rPr>
           <w:lang w:val="de-DE"/>
         </w:rPr>
+        <w:t>III_6_</w:t>
+      </w:r>
+      <w:r>
+        <w:rPr>
+          <w:lang w:val="de-DE"/>
+        </w:rPr>
+        <w:t>0</w:t>
+      </w:r>
+      <w:r>
+        <w:rPr>
+          <w:lang w:val="de-DE"/>
+        </w:rPr>
+        <w:t xml:space="preserve">104, III_6_105 Ort </w:t>
+      </w:r>
+      <w:proofErr w:type="spellStart"/>
+      <w:r>
+        <w:rPr>
+          <w:lang w:val="de-DE"/>
+        </w:rPr>
+        <w:t>Muggenturm</w:t>
+      </w:r>
+      <w:proofErr w:type="spellEnd"/>
+      <w:r>
+        <w:rPr>
+          <w:lang w:val="de-DE"/>
+        </w:rPr>
+        <w:t>: heißt eigentlich Muggen</w:t>
+      </w:r>
+      <w:r>
+        <w:rPr>
+          <w:lang w:val="de-DE"/>
+        </w:rPr>
+        <w:t>s</w:t>
+      </w:r>
+      <w:r>
+        <w:rPr>
+          <w:lang w:val="de-DE"/>
+        </w:rPr>
+        <w:t>turm</w:t>
+      </w:r>
+    </w:p>
+    <w:p>
+      <w:pPr>
+        <w:pStyle w:val="ListParagraph"/>
+        <w:rPr>
+          <w:lang w:val="de-DE"/>
+        </w:rPr>
+      </w:pPr>
+    </w:p>
+    <w:p>
+      <w:pPr>
+        <w:pStyle w:val="ListParagraph"/>
+        <w:numPr>
+          <w:ilvl w:val="0"/>
+          <w:numId w:val="1"/>
+        </w:numPr>
+        <w:rPr>
+          <w:lang w:val="de-DE"/>
+        </w:rPr>
+      </w:pPr>
+      <w:r>
+        <w:rPr>
+          <w:lang w:val="de-DE"/>
+        </w:rPr>
         <w:t xml:space="preserve">III_7_0120 Ort </w:t>
       </w:r>
       <w:proofErr w:type="spellStart"/>
@@ -191,6 +262,22 @@
         <w:t>Leiberstung</w:t>
       </w:r>
       <w:proofErr w:type="spellEnd"/>
+    </w:p>
+    <w:p>
+      <w:pPr>
+        <w:pStyle w:val="ListParagraph"/>
+        <w:rPr>
+          <w:lang w:val="de-DE"/>
+        </w:rPr>
+      </w:pPr>
+    </w:p>
+    <w:p>
+      <w:pPr>
+        <w:pStyle w:val="ListParagraph"/>
+        <w:rPr>
+          <w:lang w:val="de-DE"/>
+        </w:rPr>
+      </w:pPr>
     </w:p>
     <w:sectPr>
       <w:pgSz w:w="11906" w:h="16838"/>

</xml_diff>

<commit_message>
Update DWA + problem sheet
</commit_message>
<xml_diff>
--- a/Probleme Transliteration.docx
+++ b/Probleme Transliteration.docx
@@ -270,6 +270,52 @@
           <w:lang w:val="de-DE"/>
         </w:rPr>
       </w:pPr>
+    </w:p>
+    <w:p>
+      <w:pPr>
+        <w:pStyle w:val="ListParagraph"/>
+        <w:numPr>
+          <w:ilvl w:val="0"/>
+          <w:numId w:val="1"/>
+        </w:numPr>
+        <w:rPr>
+          <w:lang w:val="de-DE"/>
+        </w:rPr>
+      </w:pPr>
+      <w:r>
+        <w:rPr>
+          <w:lang w:val="de-DE"/>
+        </w:rPr>
+        <w:t xml:space="preserve">III_36_0083 – III_36_0086 Ort </w:t>
+      </w:r>
+      <w:proofErr w:type="spellStart"/>
+      <w:r>
+        <w:rPr>
+          <w:lang w:val="de-DE"/>
+        </w:rPr>
+        <w:t>Mimmenausen</w:t>
+      </w:r>
+      <w:proofErr w:type="spellEnd"/>
+      <w:r>
+        <w:rPr>
+          <w:lang w:val="de-DE"/>
+        </w:rPr>
+        <w:t xml:space="preserve">: Heißt </w:t>
+      </w:r>
+      <w:proofErr w:type="spellStart"/>
+      <w:r>
+        <w:rPr>
+          <w:lang w:val="de-DE"/>
+        </w:rPr>
+        <w:t>eigentlich</w:t>
+      </w:r>
+      <w:proofErr w:type="spellEnd"/>
+      <w:r>
+        <w:rPr>
+          <w:lang w:val="de-DE"/>
+        </w:rPr>
+        <w:t xml:space="preserve"> Mimmenhausen. Bei III_36_83 Kreis Konstanz anstatt Überlingen</w:t>
+      </w:r>
     </w:p>
     <w:p>
       <w:pPr>

</xml_diff>